<commit_message>
update images and add projects
</commit_message>
<xml_diff>
--- a/public/docs/Joseph Jonathan Ikpe, CV.docx
+++ b/public/docs/Joseph Jonathan Ikpe, CV.docx
@@ -3,12 +3,18 @@
 <w:document xmlns:wpc="http://schemas.microsoft.com/office/word/2010/wordprocessingCanvas" xmlns:cx="http://schemas.microsoft.com/office/drawing/2014/chartex" xmlns:cx1="http://schemas.microsoft.com/office/drawing/2015/9/8/chartex" xmlns:cx2="http://schemas.microsoft.com/office/drawing/2015/10/21/chartex" xmlns:cx3="http://schemas.microsoft.com/office/drawing/2016/5/9/chartex" xmlns:cx4="http://schemas.microsoft.com/office/drawing/2016/5/10/chartex" xmlns:cx5="http://schemas.microsoft.com/office/drawing/2016/5/11/chartex" xmlns:cx6="http://schemas.microsoft.com/office/drawing/2016/5/12/chartex" xmlns:cx7="http://schemas.microsoft.com/office/drawing/2016/5/13/chartex" xmlns:cx8="http://schemas.microsoft.com/office/drawing/2016/5/14/chartex" xmlns:mc="http://schemas.openxmlformats.org/markup-compatibility/2006" xmlns:aink="http://schemas.microsoft.com/office/drawing/2016/ink" xmlns:am3d="http://schemas.microsoft.com/office/drawing/2017/model3d" xmlns:o="urn:schemas-microsoft-com:office:office" xmlns:oel="http://schemas.microsoft.com/office/2019/extlst" xmlns:r="http://schemas.openxmlformats.org/officeDocument/2006/relationships" xmlns:m="http://schemas.openxmlformats.org/officeDocument/2006/math" xmlns:v="urn:schemas-microsoft-com:vml" xmlns:wp14="http://schemas.microsoft.com/office/word/2010/wordprocessingDrawing" xmlns:wp="http://schemas.openxmlformats.org/drawingml/2006/wordprocessingDrawing" xmlns:w10="urn:schemas-microsoft-com:office:word" xmlns:w="http://schemas.openxmlformats.org/wordprocessingml/2006/main" xmlns:w14="http://schemas.microsoft.com/office/word/2010/wordml" xmlns:w15="http://schemas.microsoft.com/office/word/2012/wordml" xmlns:w16cex="http://schemas.microsoft.com/office/word/2018/wordml/cex" xmlns:w16cid="http://schemas.microsoft.com/office/word/2016/wordml/cid" xmlns:w16="http://schemas.microsoft.com/office/word/2018/wordml" xmlns:w16du="http://schemas.microsoft.com/office/word/2023/wordml/word16du" xmlns:w16sdtdh="http://schemas.microsoft.com/office/word/2020/wordml/sdtdatahash" xmlns:w16sdtfl="http://schemas.microsoft.com/office/word/2024/wordml/sdtformatlock" xmlns:w16se="http://schemas.microsoft.com/office/word/2015/wordml/symex" xmlns:wpg="http://schemas.microsoft.com/office/word/2010/wordprocessingGroup" xmlns:wpi="http://schemas.microsoft.com/office/word/2010/wordprocessingInk" xmlns:wne="http://schemas.microsoft.com/office/word/2006/wordml" xmlns:wps="http://schemas.microsoft.com/office/word/2010/wordprocessingShape" mc:Ignorable="w14 w15 w16se w16cid w16 w16cex w16sdtdh w16sdtfl w16du wp14">
   <w:body>
     <w:p>
+      <w:pPr>
+        <w:rPr>
+          <w:lang w:val="en-NG"/>
+        </w:rPr>
+      </w:pPr>
       <w:r>
         <w:rPr>
           <w:b/>
           <w:bCs/>
           <w:sz w:val="40"/>
           <w:szCs w:val="40"/>
+          <w:lang w:val="en-NG"/>
         </w:rPr>
         <w:t>Joseph Jonathan</w:t>
       </w:r>
@@ -18,21 +24,36 @@
           <w:bCs/>
           <w:sz w:val="40"/>
           <w:szCs w:val="40"/>
+          <w:lang w:val="en-NG"/>
         </w:rPr>
         <w:t xml:space="preserve"> Ikpe</w:t>
       </w:r>
       <w:r>
+        <w:rPr>
+          <w:lang w:val="en-NG"/>
+        </w:rPr>
         <w:t xml:space="preserve"> </w:t>
       </w:r>
       <w:r>
+        <w:rPr>
+          <w:lang w:val="en-NG"/>
+        </w:rPr>
         <w:br/>
         <w:t>Abuja, Nigeria | ikpejonathanjoseph@gmail.com | www.linkedin.com/in/joseph-jonathan-cpe-17a35625b</w:t>
       </w:r>
     </w:p>
     <w:p>
-      <w:r>
+      <w:pPr>
+        <w:rPr>
+          <w:lang w:val="en-NG"/>
+        </w:rPr>
+      </w:pPr>
+      <w:r>
+        <w:rPr>
+          <w:lang w:val="en-NG"/>
+        </w:rPr>
         <w:pict w14:anchorId="3EC01054">
-          <v:rect id="_x0000_i1025" style="width:0;height:1.5pt" o:hralign="center" o:hrstd="t" o:hr="t" fillcolor="#a0a0a0" stroked="f"/>
+          <v:rect id="_x0000_i1080" style="width:0;height:1.5pt" o:hralign="center" o:hrstd="t" o:hr="t" fillcolor="#a0a0a0" stroked="f"/>
         </w:pict>
       </w:r>
     </w:p>
@@ -41,25 +62,55 @@
         <w:rPr>
           <w:b/>
           <w:bCs/>
+          <w:lang w:val="en-NG"/>
         </w:rPr>
       </w:pPr>
       <w:r>
         <w:rPr>
           <w:b/>
           <w:bCs/>
+          <w:lang w:val="en-NG"/>
         </w:rPr>
         <w:t>Professional Summary</w:t>
       </w:r>
     </w:p>
     <w:p>
-      <w:r>
-        <w:t>Dynamic Product Designer, UI/UX Specialist, and Educator with 4+ years of experience spanning academia, startups, and corporate environments. Skilled in bridging digital design, strategic communication, and data-driven insights to deliver impactful solutions. Proven track record in curriculum development, mentorship, and leading design teams to create user-centred digital experiences. Adept at combining creativity, technical expertise, and teaching to empower students and professionals alike.</w:t>
-      </w:r>
-    </w:p>
-    <w:p>
-      <w:r>
+      <w:pPr>
+        <w:rPr>
+          <w:lang w:val="en-NG"/>
+        </w:rPr>
+      </w:pPr>
+      <w:r>
+        <w:rPr>
+          <w:lang w:val="en-NG"/>
+        </w:rPr>
+        <w:t>Dynamic Product Designer, UI/UX Specialist, and Educator with 4+ years of experience spanning academia, startups, and corporate environments. Skilled in bridging digital design, strategic communication, and data-driven insights to deliver impactful solutions. Proven track record in curriculum development, mentorship, and leading design teams to create user-</w:t>
+      </w:r>
+      <w:r>
+        <w:rPr>
+          <w:lang w:val="en-NG"/>
+        </w:rPr>
+        <w:t>centred</w:t>
+      </w:r>
+      <w:r>
+        <w:rPr>
+          <w:lang w:val="en-NG"/>
+        </w:rPr>
+        <w:t xml:space="preserve"> digital experiences. Adept at combining creativity, technical expertise, and teaching to empower students and professionals alike.</w:t>
+      </w:r>
+    </w:p>
+    <w:p>
+      <w:pPr>
+        <w:rPr>
+          <w:lang w:val="en-NG"/>
+        </w:rPr>
+      </w:pPr>
+      <w:r>
+        <w:rPr>
+          <w:lang w:val="en-NG"/>
+        </w:rPr>
         <w:pict w14:anchorId="693F490B">
-          <v:rect id="_x0000_i1026" style="width:0;height:1.5pt" o:hralign="center" o:hrstd="t" o:hr="t" fillcolor="#a0a0a0" stroked="f"/>
+          <v:rect id="_x0000_i1081" style="width:0;height:1.5pt" o:hralign="center" o:hrstd="t" o:hr="t" fillcolor="#a0a0a0" stroked="f"/>
         </w:pict>
       </w:r>
     </w:p>
@@ -68,12 +119,14 @@
         <w:rPr>
           <w:b/>
           <w:bCs/>
+          <w:lang w:val="en-NG"/>
         </w:rPr>
       </w:pPr>
       <w:r>
         <w:rPr>
           <w:b/>
           <w:bCs/>
+          <w:lang w:val="en-NG"/>
         </w:rPr>
         <w:t>Core Skills</w:t>
       </w:r>
@@ -84,18 +137,21 @@
           <w:ilvl w:val="0"/>
           <w:numId w:val="1"/>
         </w:numPr>
-      </w:pPr>
-      <w:r>
+        <w:rPr>
+          <w:lang w:val="en-NG"/>
+        </w:rPr>
+      </w:pPr>
+      <w:r>
+        <w:rPr>
+          <w:lang w:val="en-NG"/>
+        </w:rPr>
         <w:t>Design &amp; Development: Figma, Adobe Creative Suite, Canva, HTML, CSS, WordPress</w:t>
       </w:r>
       <w:r>
-        <w:t>,</w:t>
-      </w:r>
-      <w:r>
-        <w:t xml:space="preserve"> Git and GitHub</w:t>
-      </w:r>
-      <w:r>
-        <w:t xml:space="preserve"> </w:t>
+        <w:rPr>
+          <w:lang w:val="en-NG"/>
+        </w:rPr>
+        <w:t xml:space="preserve">, </w:t>
       </w:r>
     </w:p>
     <w:p>
@@ -104,8 +160,14 @@
           <w:ilvl w:val="0"/>
           <w:numId w:val="1"/>
         </w:numPr>
-      </w:pPr>
-      <w:r>
+        <w:rPr>
+          <w:lang w:val="en-NG"/>
+        </w:rPr>
+      </w:pPr>
+      <w:r>
+        <w:rPr>
+          <w:lang w:val="en-NG"/>
+        </w:rPr>
         <w:t>UX Research &amp; Strategy: Wireframes, User Flows, Prototyping, Design Systems</w:t>
       </w:r>
     </w:p>
@@ -115,8 +177,14 @@
           <w:ilvl w:val="0"/>
           <w:numId w:val="1"/>
         </w:numPr>
-      </w:pPr>
-      <w:r>
+        <w:rPr>
+          <w:lang w:val="en-NG"/>
+        </w:rPr>
+      </w:pPr>
+      <w:r>
+        <w:rPr>
+          <w:lang w:val="en-NG"/>
+        </w:rPr>
         <w:t>SEO &amp; Analytics: Google Analytics, Technical SEO, YouTube SEO</w:t>
       </w:r>
     </w:p>
@@ -126,8 +194,14 @@
           <w:ilvl w:val="0"/>
           <w:numId w:val="1"/>
         </w:numPr>
-      </w:pPr>
-      <w:r>
+        <w:rPr>
+          <w:lang w:val="en-NG"/>
+        </w:rPr>
+      </w:pPr>
+      <w:r>
+        <w:rPr>
+          <w:lang w:val="en-NG"/>
+        </w:rPr>
         <w:t>Education &amp; Mentorship: Curriculum Development, Student Coaching, Project Supervision</w:t>
       </w:r>
     </w:p>
@@ -137,15 +211,29 @@
           <w:ilvl w:val="0"/>
           <w:numId w:val="1"/>
         </w:numPr>
-      </w:pPr>
-      <w:r>
+        <w:rPr>
+          <w:lang w:val="en-NG"/>
+        </w:rPr>
+      </w:pPr>
+      <w:r>
+        <w:rPr>
+          <w:lang w:val="en-NG"/>
+        </w:rPr>
         <w:t>Collaboration: Agile, Cross-functional Teamwork, Stakeholder Engagement</w:t>
       </w:r>
     </w:p>
     <w:p>
-      <w:r>
+      <w:pPr>
+        <w:rPr>
+          <w:lang w:val="en-NG"/>
+        </w:rPr>
+      </w:pPr>
+      <w:r>
+        <w:rPr>
+          <w:lang w:val="en-NG"/>
+        </w:rPr>
         <w:pict w14:anchorId="3BE225BB">
-          <v:rect id="_x0000_i1027" style="width:0;height:1.5pt" o:hralign="center" o:hrstd="t" o:hr="t" fillcolor="#a0a0a0" stroked="f"/>
+          <v:rect id="_x0000_i1082" style="width:0;height:1.5pt" o:hralign="center" o:hrstd="t" o:hr="t" fillcolor="#a0a0a0" stroked="f"/>
         </w:pict>
       </w:r>
     </w:p>
@@ -154,34 +242,49 @@
         <w:rPr>
           <w:b/>
           <w:bCs/>
+          <w:lang w:val="en-NG"/>
         </w:rPr>
       </w:pPr>
       <w:r>
         <w:rPr>
           <w:b/>
           <w:bCs/>
+          <w:lang w:val="en-NG"/>
         </w:rPr>
         <w:t>Professional Experience</w:t>
       </w:r>
     </w:p>
     <w:p>
+      <w:pPr>
+        <w:rPr>
+          <w:lang w:val="en-NG"/>
+        </w:rPr>
+      </w:pPr>
       <w:r>
         <w:rPr>
           <w:b/>
           <w:bCs/>
+          <w:lang w:val="en-NG"/>
         </w:rPr>
         <w:t>Nile University of Nigeria – Product Designer &amp; Advertising Technologist (Educator)</w:t>
       </w:r>
       <w:r>
+        <w:rPr>
+          <w:lang w:val="en-NG"/>
+        </w:rPr>
         <w:t xml:space="preserve"> </w:t>
       </w:r>
       <w:r>
+        <w:rPr>
+          <w:lang w:val="en-NG"/>
+        </w:rPr>
         <w:br/>
       </w:r>
       <w:r>
         <w:rPr>
           <w:i/>
           <w:iCs/>
+          <w:lang w:val="en-NG"/>
         </w:rPr>
         <w:t>Nov 2021 – Present | Abuja, Nigeria</w:t>
       </w:r>
@@ -192,8 +295,14 @@
           <w:ilvl w:val="0"/>
           <w:numId w:val="2"/>
         </w:numPr>
-      </w:pPr>
-      <w:r>
+        <w:rPr>
+          <w:lang w:val="en-NG"/>
+        </w:rPr>
+      </w:pPr>
+      <w:r>
+        <w:rPr>
+          <w:lang w:val="en-NG"/>
+        </w:rPr>
         <w:t>Designed curriculum integrating digital design with PR/Advertising, boosting student engagement.</w:t>
       </w:r>
     </w:p>
@@ -203,8 +312,14 @@
           <w:ilvl w:val="0"/>
           <w:numId w:val="2"/>
         </w:numPr>
-      </w:pPr>
-      <w:r>
+        <w:rPr>
+          <w:lang w:val="en-NG"/>
+        </w:rPr>
+      </w:pPr>
+      <w:r>
+        <w:rPr>
+          <w:lang w:val="en-NG"/>
+        </w:rPr>
         <w:t>Mentored 30+ students, with 70% securing internships in media/advertising.</w:t>
       </w:r>
     </w:p>
@@ -214,8 +329,14 @@
           <w:ilvl w:val="0"/>
           <w:numId w:val="2"/>
         </w:numPr>
-      </w:pPr>
-      <w:r>
+        <w:rPr>
+          <w:lang w:val="en-NG"/>
+        </w:rPr>
+      </w:pPr>
+      <w:r>
+        <w:rPr>
+          <w:lang w:val="en-NG"/>
+        </w:rPr>
         <w:t>Supervised creation of Nile University’s first newspaper and departmental magazine.</w:t>
       </w:r>
     </w:p>
@@ -225,29 +346,58 @@
           <w:ilvl w:val="0"/>
           <w:numId w:val="2"/>
         </w:numPr>
-      </w:pPr>
-      <w:r>
+        <w:rPr>
+          <w:lang w:val="en-NG"/>
+        </w:rPr>
+      </w:pPr>
+      <w:r>
+        <w:rPr>
+          <w:lang w:val="en-NG"/>
+        </w:rPr>
         <w:t>Introduced project-based learning workshops, improving student outcomes.</w:t>
       </w:r>
     </w:p>
     <w:p>
+      <w:pPr>
+        <w:rPr>
+          <w:lang w:val="en-NG"/>
+        </w:rPr>
+      </w:pPr>
+      <w:proofErr w:type="spellStart"/>
       <w:r>
         <w:rPr>
           <w:b/>
           <w:bCs/>
-        </w:rPr>
-        <w:t>Owujupe – UI/UX Designer (Remote)</w:t>
-      </w:r>
-      <w:r>
+          <w:lang w:val="en-NG"/>
+        </w:rPr>
+        <w:t>Owujupe</w:t>
+      </w:r>
+      <w:proofErr w:type="spellEnd"/>
+      <w:r>
+        <w:rPr>
+          <w:b/>
+          <w:bCs/>
+          <w:lang w:val="en-NG"/>
+        </w:rPr>
+        <w:t xml:space="preserve"> – UI/UX Designer (Remote)</w:t>
+      </w:r>
+      <w:r>
+        <w:rPr>
+          <w:lang w:val="en-NG"/>
+        </w:rPr>
         <w:t xml:space="preserve"> </w:t>
       </w:r>
       <w:r>
+        <w:rPr>
+          <w:lang w:val="en-NG"/>
+        </w:rPr>
         <w:br/>
       </w:r>
       <w:r>
         <w:rPr>
           <w:i/>
           <w:iCs/>
+          <w:lang w:val="en-NG"/>
         </w:rPr>
         <w:t>Jul 2024 – Nov 2024 | Abuja, Nigeria</w:t>
       </w:r>
@@ -258,8 +408,14 @@
           <w:ilvl w:val="0"/>
           <w:numId w:val="3"/>
         </w:numPr>
-      </w:pPr>
-      <w:r>
+        <w:rPr>
+          <w:lang w:val="en-NG"/>
+        </w:rPr>
+      </w:pPr>
+      <w:r>
+        <w:rPr>
+          <w:lang w:val="en-NG"/>
+        </w:rPr>
         <w:t>Led design team, developed design system, improved workflow efficiency by 25%.</w:t>
       </w:r>
     </w:p>
@@ -269,29 +425,48 @@
           <w:ilvl w:val="0"/>
           <w:numId w:val="3"/>
         </w:numPr>
-      </w:pPr>
-      <w:r>
+        <w:rPr>
+          <w:lang w:val="en-NG"/>
+        </w:rPr>
+      </w:pPr>
+      <w:r>
+        <w:rPr>
+          <w:lang w:val="en-NG"/>
+        </w:rPr>
         <w:t>Delivered high-quality assets under tight deadlines, enhancing product usability.</w:t>
       </w:r>
     </w:p>
     <w:p>
+      <w:pPr>
+        <w:rPr>
+          <w:lang w:val="en-NG"/>
+        </w:rPr>
+      </w:pPr>
       <w:r>
         <w:rPr>
           <w:b/>
           <w:bCs/>
+          <w:lang w:val="en-NG"/>
         </w:rPr>
         <w:t>Jeriod – UI/UX Designer (Remote)</w:t>
       </w:r>
       <w:r>
+        <w:rPr>
+          <w:lang w:val="en-NG"/>
+        </w:rPr>
         <w:t xml:space="preserve"> </w:t>
       </w:r>
       <w:r>
+        <w:rPr>
+          <w:lang w:val="en-NG"/>
+        </w:rPr>
         <w:br/>
       </w:r>
       <w:r>
         <w:rPr>
           <w:i/>
           <w:iCs/>
+          <w:lang w:val="en-NG"/>
         </w:rPr>
         <w:t>Jun 2024 – Nov 2024 | Abuja, Nigeria</w:t>
       </w:r>
@@ -302,8 +477,14 @@
           <w:ilvl w:val="0"/>
           <w:numId w:val="4"/>
         </w:numPr>
-      </w:pPr>
-      <w:r>
+        <w:rPr>
+          <w:lang w:val="en-NG"/>
+        </w:rPr>
+      </w:pPr>
+      <w:r>
+        <w:rPr>
+          <w:lang w:val="en-NG"/>
+        </w:rPr>
         <w:t>Conducted user research, created user flows, and prototypes aligned with client goals.</w:t>
       </w:r>
     </w:p>
@@ -313,30 +494,59 @@
           <w:ilvl w:val="0"/>
           <w:numId w:val="4"/>
         </w:numPr>
-      </w:pPr>
-      <w:r>
+        <w:rPr>
+          <w:lang w:val="en-NG"/>
+        </w:rPr>
+      </w:pPr>
+      <w:r>
+        <w:rPr>
+          <w:lang w:val="en-NG"/>
+        </w:rPr>
         <w:lastRenderedPageBreak/>
         <w:t>Streamlined design processes, boosting team productivity by 20%.</w:t>
       </w:r>
     </w:p>
     <w:p>
+      <w:pPr>
+        <w:rPr>
+          <w:lang w:val="en-NG"/>
+        </w:rPr>
+      </w:pPr>
+      <w:proofErr w:type="spellStart"/>
       <w:r>
         <w:rPr>
           <w:b/>
           <w:bCs/>
-        </w:rPr>
-        <w:t>TagAlong – UI/UX Intern</w:t>
-      </w:r>
-      <w:r>
+          <w:lang w:val="en-NG"/>
+        </w:rPr>
+        <w:t>TagAlong</w:t>
+      </w:r>
+      <w:proofErr w:type="spellEnd"/>
+      <w:r>
+        <w:rPr>
+          <w:b/>
+          <w:bCs/>
+          <w:lang w:val="en-NG"/>
+        </w:rPr>
+        <w:t xml:space="preserve"> – UI/UX Intern</w:t>
+      </w:r>
+      <w:r>
+        <w:rPr>
+          <w:lang w:val="en-NG"/>
+        </w:rPr>
         <w:t xml:space="preserve"> </w:t>
       </w:r>
       <w:r>
+        <w:rPr>
+          <w:lang w:val="en-NG"/>
+        </w:rPr>
         <w:br/>
       </w:r>
       <w:r>
         <w:rPr>
           <w:i/>
           <w:iCs/>
+          <w:lang w:val="en-NG"/>
         </w:rPr>
         <w:t>May 2022 – Feb 2023 | Abuja, Nigeria</w:t>
       </w:r>
@@ -347,9 +557,29 @@
           <w:ilvl w:val="0"/>
           <w:numId w:val="5"/>
         </w:numPr>
-      </w:pPr>
-      <w:r>
-        <w:t>Assisted in wireframes, mockups, and prototypes for web/mobile platforms.</w:t>
+        <w:rPr>
+          <w:lang w:val="en-NG"/>
+        </w:rPr>
+      </w:pPr>
+      <w:r>
+        <w:rPr>
+          <w:lang w:val="en-NG"/>
+        </w:rPr>
+        <w:t xml:space="preserve">Assisted in wireframes, </w:t>
+      </w:r>
+      <w:proofErr w:type="spellStart"/>
+      <w:r>
+        <w:rPr>
+          <w:lang w:val="en-NG"/>
+        </w:rPr>
+        <w:t>mockups</w:t>
+      </w:r>
+      <w:proofErr w:type="spellEnd"/>
+      <w:r>
+        <w:rPr>
+          <w:lang w:val="en-NG"/>
+        </w:rPr>
+        <w:t>, and prototypes for web/mobile platforms.</w:t>
       </w:r>
     </w:p>
     <w:p>
@@ -358,29 +588,48 @@
           <w:ilvl w:val="0"/>
           <w:numId w:val="5"/>
         </w:numPr>
-      </w:pPr>
-      <w:r>
+        <w:rPr>
+          <w:lang w:val="en-NG"/>
+        </w:rPr>
+      </w:pPr>
+      <w:r>
+        <w:rPr>
+          <w:lang w:val="en-NG"/>
+        </w:rPr>
         <w:t>Conducted usability research, improving product adoption rates.</w:t>
       </w:r>
     </w:p>
     <w:p>
+      <w:pPr>
+        <w:rPr>
+          <w:lang w:val="en-NG"/>
+        </w:rPr>
+      </w:pPr>
       <w:r>
         <w:rPr>
           <w:b/>
           <w:bCs/>
+          <w:lang w:val="en-NG"/>
         </w:rPr>
         <w:t>Applied Logic Ltd – Data Analyst</w:t>
       </w:r>
       <w:r>
+        <w:rPr>
+          <w:lang w:val="en-NG"/>
+        </w:rPr>
         <w:t xml:space="preserve"> </w:t>
       </w:r>
       <w:r>
+        <w:rPr>
+          <w:lang w:val="en-NG"/>
+        </w:rPr>
         <w:br/>
       </w:r>
       <w:r>
         <w:rPr>
           <w:i/>
           <w:iCs/>
+          <w:lang w:val="en-NG"/>
         </w:rPr>
         <w:t>Jun 2020 – Nov 2021 | Abuja, Nigeria</w:t>
       </w:r>
@@ -391,9 +640,23 @@
           <w:ilvl w:val="0"/>
           <w:numId w:val="6"/>
         </w:numPr>
-      </w:pPr>
-      <w:r>
-        <w:t>Analyzed financial data, prepared stock valuation reports for Refinitiv.</w:t>
+        <w:rPr>
+          <w:lang w:val="en-NG"/>
+        </w:rPr>
+      </w:pPr>
+      <w:proofErr w:type="spellStart"/>
+      <w:r>
+        <w:rPr>
+          <w:lang w:val="en-NG"/>
+        </w:rPr>
+        <w:t>Analyzed</w:t>
+      </w:r>
+      <w:proofErr w:type="spellEnd"/>
+      <w:r>
+        <w:rPr>
+          <w:lang w:val="en-NG"/>
+        </w:rPr>
+        <w:t xml:space="preserve"> financial data, prepared stock valuation reports for Refinitiv.</w:t>
       </w:r>
     </w:p>
     <w:p>
@@ -402,29 +665,48 @@
           <w:ilvl w:val="0"/>
           <w:numId w:val="6"/>
         </w:numPr>
-      </w:pPr>
-      <w:r>
+        <w:rPr>
+          <w:lang w:val="en-NG"/>
+        </w:rPr>
+      </w:pPr>
+      <w:r>
+        <w:rPr>
+          <w:lang w:val="en-NG"/>
+        </w:rPr>
         <w:t>Provided actionable insights improving trading decisions.</w:t>
       </w:r>
     </w:p>
     <w:p>
+      <w:pPr>
+        <w:rPr>
+          <w:lang w:val="en-NG"/>
+        </w:rPr>
+      </w:pPr>
       <w:r>
         <w:rPr>
           <w:b/>
           <w:bCs/>
+          <w:lang w:val="en-NG"/>
         </w:rPr>
         <w:t>GCA Capital Partners Ltd – Data Assistant</w:t>
       </w:r>
       <w:r>
+        <w:rPr>
+          <w:lang w:val="en-NG"/>
+        </w:rPr>
         <w:t xml:space="preserve"> </w:t>
       </w:r>
       <w:r>
+        <w:rPr>
+          <w:lang w:val="en-NG"/>
+        </w:rPr>
         <w:br/>
       </w:r>
       <w:r>
         <w:rPr>
           <w:i/>
           <w:iCs/>
+          <w:lang w:val="en-NG"/>
         </w:rPr>
         <w:t>Jun 2020 – Nov 2021 | Abuja, Nigeria</w:t>
       </w:r>
@@ -435,8 +717,14 @@
           <w:ilvl w:val="0"/>
           <w:numId w:val="7"/>
         </w:numPr>
-      </w:pPr>
-      <w:r>
+        <w:rPr>
+          <w:lang w:val="en-NG"/>
+        </w:rPr>
+      </w:pPr>
+      <w:r>
+        <w:rPr>
+          <w:lang w:val="en-NG"/>
+        </w:rPr>
         <w:t>Supported consulting services in project management, funding acquisition, and budgeting.</w:t>
       </w:r>
     </w:p>
@@ -446,29 +734,48 @@
           <w:ilvl w:val="0"/>
           <w:numId w:val="7"/>
         </w:numPr>
-      </w:pPr>
-      <w:r>
+        <w:rPr>
+          <w:lang w:val="en-NG"/>
+        </w:rPr>
+      </w:pPr>
+      <w:r>
+        <w:rPr>
+          <w:lang w:val="en-NG"/>
+        </w:rPr>
         <w:t>Assisted in writing product policy documents and securing green bond funding.</w:t>
       </w:r>
     </w:p>
     <w:p>
+      <w:pPr>
+        <w:rPr>
+          <w:lang w:val="en-NG"/>
+        </w:rPr>
+      </w:pPr>
       <w:r>
         <w:rPr>
           <w:b/>
           <w:bCs/>
+          <w:lang w:val="en-NG"/>
         </w:rPr>
         <w:t>Tripple Essentials – Graphics Designer / Social Media Manager / Website Manager</w:t>
       </w:r>
       <w:r>
+        <w:rPr>
+          <w:lang w:val="en-NG"/>
+        </w:rPr>
         <w:t xml:space="preserve"> </w:t>
       </w:r>
       <w:r>
+        <w:rPr>
+          <w:lang w:val="en-NG"/>
+        </w:rPr>
         <w:br/>
       </w:r>
       <w:r>
         <w:rPr>
           <w:i/>
           <w:iCs/>
+          <w:lang w:val="en-NG"/>
         </w:rPr>
         <w:t>Oct 2019 – Jun 2020 | Abuja, Nigeria</w:t>
       </w:r>
@@ -479,8 +786,14 @@
           <w:ilvl w:val="0"/>
           <w:numId w:val="8"/>
         </w:numPr>
-      </w:pPr>
-      <w:r>
+        <w:rPr>
+          <w:lang w:val="en-NG"/>
+        </w:rPr>
+      </w:pPr>
+      <w:r>
+        <w:rPr>
+          <w:lang w:val="en-NG"/>
+        </w:rPr>
         <w:t>Designed creative assets for campaigns, increasing engagement by 30%.</w:t>
       </w:r>
     </w:p>
@@ -490,8 +803,14 @@
           <w:ilvl w:val="0"/>
           <w:numId w:val="8"/>
         </w:numPr>
-      </w:pPr>
-      <w:r>
+        <w:rPr>
+          <w:lang w:val="en-NG"/>
+        </w:rPr>
+      </w:pPr>
+      <w:r>
+        <w:rPr>
+          <w:lang w:val="en-NG"/>
+        </w:rPr>
         <w:t>Managed social media accounts, growing followers by 25%.</w:t>
       </w:r>
     </w:p>
@@ -501,29 +820,48 @@
           <w:ilvl w:val="0"/>
           <w:numId w:val="8"/>
         </w:numPr>
-      </w:pPr>
-      <w:r>
+        <w:rPr>
+          <w:lang w:val="en-NG"/>
+        </w:rPr>
+      </w:pPr>
+      <w:r>
+        <w:rPr>
+          <w:lang w:val="en-NG"/>
+        </w:rPr>
         <w:t>Maintained company website, ensuring functionality and user experience.</w:t>
       </w:r>
     </w:p>
     <w:p>
+      <w:pPr>
+        <w:rPr>
+          <w:lang w:val="en-NG"/>
+        </w:rPr>
+      </w:pPr>
       <w:r>
         <w:rPr>
           <w:b/>
           <w:bCs/>
+          <w:lang w:val="en-NG"/>
         </w:rPr>
         <w:t>National Youth Service Corps – Teacher</w:t>
       </w:r>
       <w:r>
+        <w:rPr>
+          <w:lang w:val="en-NG"/>
+        </w:rPr>
         <w:t xml:space="preserve"> </w:t>
       </w:r>
       <w:r>
+        <w:rPr>
+          <w:lang w:val="en-NG"/>
+        </w:rPr>
         <w:br/>
       </w:r>
       <w:r>
         <w:rPr>
           <w:i/>
           <w:iCs/>
+          <w:lang w:val="en-NG"/>
         </w:rPr>
         <w:t>Dec 2018 – Oct 2019 | Kebbi State, Nigeria</w:t>
       </w:r>
@@ -534,8 +872,14 @@
           <w:ilvl w:val="0"/>
           <w:numId w:val="9"/>
         </w:numPr>
-      </w:pPr>
-      <w:r>
+        <w:rPr>
+          <w:lang w:val="en-NG"/>
+        </w:rPr>
+      </w:pPr>
+      <w:r>
+        <w:rPr>
+          <w:lang w:val="en-NG"/>
+        </w:rPr>
         <w:t>Developed lesson plans, improved student performance in core subjects.</w:t>
       </w:r>
     </w:p>
@@ -545,29 +889,48 @@
           <w:ilvl w:val="0"/>
           <w:numId w:val="9"/>
         </w:numPr>
-      </w:pPr>
-      <w:r>
+        <w:rPr>
+          <w:lang w:val="en-NG"/>
+        </w:rPr>
+      </w:pPr>
+      <w:r>
+        <w:rPr>
+          <w:lang w:val="en-NG"/>
+        </w:rPr>
         <w:t>Fostered positive classroom environment encouraging growth.</w:t>
       </w:r>
     </w:p>
     <w:p>
+      <w:pPr>
+        <w:rPr>
+          <w:lang w:val="en-NG"/>
+        </w:rPr>
+      </w:pPr>
       <w:r>
         <w:rPr>
           <w:b/>
           <w:bCs/>
+          <w:lang w:val="en-NG"/>
         </w:rPr>
         <w:t>NTA News24 – News Intern</w:t>
       </w:r>
       <w:r>
+        <w:rPr>
+          <w:lang w:val="en-NG"/>
+        </w:rPr>
         <w:t xml:space="preserve"> </w:t>
       </w:r>
       <w:r>
+        <w:rPr>
+          <w:lang w:val="en-NG"/>
+        </w:rPr>
         <w:br/>
       </w:r>
       <w:r>
         <w:rPr>
           <w:i/>
           <w:iCs/>
+          <w:lang w:val="en-NG"/>
         </w:rPr>
         <w:t>Mar 2015 – Oct 2015 | Abuja, Nigeria</w:t>
       </w:r>
@@ -578,8 +941,14 @@
           <w:ilvl w:val="0"/>
           <w:numId w:val="10"/>
         </w:numPr>
-      </w:pPr>
-      <w:r>
+        <w:rPr>
+          <w:lang w:val="en-NG"/>
+        </w:rPr>
+      </w:pPr>
+      <w:r>
+        <w:rPr>
+          <w:lang w:val="en-NG"/>
+        </w:rPr>
         <w:t>Assisted in researching and writing scripts for broadcasts.</w:t>
       </w:r>
     </w:p>
@@ -589,15 +958,29 @@
           <w:ilvl w:val="0"/>
           <w:numId w:val="10"/>
         </w:numPr>
-      </w:pPr>
-      <w:r>
+        <w:rPr>
+          <w:lang w:val="en-NG"/>
+        </w:rPr>
+      </w:pPr>
+      <w:r>
+        <w:rPr>
+          <w:lang w:val="en-NG"/>
+        </w:rPr>
         <w:t>Collaborated with reporters and producers to deliver engaging content.</w:t>
       </w:r>
     </w:p>
     <w:p>
-      <w:r>
+      <w:pPr>
+        <w:rPr>
+          <w:lang w:val="en-NG"/>
+        </w:rPr>
+      </w:pPr>
+      <w:r>
+        <w:rPr>
+          <w:lang w:val="en-NG"/>
+        </w:rPr>
         <w:pict w14:anchorId="6DCE3EA3">
-          <v:rect id="_x0000_i1028" style="width:0;height:1.5pt" o:hralign="center" o:hrstd="t" o:hr="t" fillcolor="#a0a0a0" stroked="f"/>
+          <v:rect id="_x0000_i1083" style="width:0;height:1.5pt" o:hralign="center" o:hrstd="t" o:hr="t" fillcolor="#a0a0a0" stroked="f"/>
         </w:pict>
       </w:r>
     </w:p>
@@ -606,36 +989,58 @@
         <w:rPr>
           <w:b/>
           <w:bCs/>
+          <w:lang w:val="en-NG"/>
         </w:rPr>
       </w:pPr>
       <w:r>
         <w:rPr>
           <w:b/>
           <w:bCs/>
+          <w:lang w:val="en-NG"/>
         </w:rPr>
         <w:t>Education</w:t>
       </w:r>
     </w:p>
     <w:p>
+      <w:pPr>
+        <w:rPr>
+          <w:lang w:val="en-NG"/>
+        </w:rPr>
+      </w:pPr>
       <w:r>
         <w:rPr>
           <w:b/>
           <w:bCs/>
+          <w:lang w:val="en-NG"/>
         </w:rPr>
         <w:t>Benue State University</w:t>
       </w:r>
       <w:r>
+        <w:rPr>
+          <w:lang w:val="en-NG"/>
+        </w:rPr>
         <w:t xml:space="preserve"> </w:t>
       </w:r>
       <w:r>
+        <w:rPr>
+          <w:lang w:val="en-NG"/>
+        </w:rPr>
         <w:br/>
         <w:t>Bachelor’s Degree, Mass Communication/Media Studies (2014–2018)</w:t>
       </w:r>
     </w:p>
     <w:p>
-      <w:r>
+      <w:pPr>
+        <w:rPr>
+          <w:lang w:val="en-NG"/>
+        </w:rPr>
+      </w:pPr>
+      <w:r>
+        <w:rPr>
+          <w:lang w:val="en-NG"/>
+        </w:rPr>
         <w:pict w14:anchorId="1C45ECE7">
-          <v:rect id="_x0000_i1029" style="width:0;height:1.5pt" o:hralign="center" o:hrstd="t" o:hr="t" fillcolor="#a0a0a0" stroked="f"/>
+          <v:rect id="_x0000_i1084" style="width:0;height:1.5pt" o:hralign="center" o:hrstd="t" o:hr="t" fillcolor="#a0a0a0" stroked="f"/>
         </w:pict>
       </w:r>
     </w:p>
@@ -644,12 +1049,14 @@
         <w:rPr>
           <w:b/>
           <w:bCs/>
+          <w:lang w:val="en-NG"/>
         </w:rPr>
       </w:pPr>
       <w:r>
         <w:rPr>
           <w:b/>
           <w:bCs/>
+          <w:lang w:val="en-NG"/>
         </w:rPr>
         <w:t>Certifications</w:t>
       </w:r>
@@ -660,8 +1067,14 @@
           <w:ilvl w:val="0"/>
           <w:numId w:val="11"/>
         </w:numPr>
-      </w:pPr>
-      <w:r>
+        <w:rPr>
+          <w:lang w:val="en-NG"/>
+        </w:rPr>
+      </w:pPr>
+      <w:r>
+        <w:rPr>
+          <w:lang w:val="en-NG"/>
+        </w:rPr>
         <w:t>Google Analytics Individual Qualification</w:t>
       </w:r>
     </w:p>
@@ -671,8 +1084,14 @@
           <w:ilvl w:val="0"/>
           <w:numId w:val="11"/>
         </w:numPr>
-      </w:pPr>
-      <w:r>
+        <w:rPr>
+          <w:lang w:val="en-NG"/>
+        </w:rPr>
+      </w:pPr>
+      <w:r>
+        <w:rPr>
+          <w:lang w:val="en-NG"/>
+        </w:rPr>
         <w:lastRenderedPageBreak/>
         <w:t>Technical SEO</w:t>
       </w:r>
@@ -683,8 +1102,14 @@
           <w:ilvl w:val="0"/>
           <w:numId w:val="11"/>
         </w:numPr>
-      </w:pPr>
-      <w:r>
+        <w:rPr>
+          <w:lang w:val="en-NG"/>
+        </w:rPr>
+      </w:pPr>
+      <w:r>
+        <w:rPr>
+          <w:lang w:val="en-NG"/>
+        </w:rPr>
         <w:t>Learning YouTube SEO</w:t>
       </w:r>
     </w:p>
@@ -694,8 +1119,14 @@
           <w:ilvl w:val="0"/>
           <w:numId w:val="11"/>
         </w:numPr>
-      </w:pPr>
-      <w:r>
+        <w:rPr>
+          <w:lang w:val="en-NG"/>
+        </w:rPr>
+      </w:pPr>
+      <w:r>
+        <w:rPr>
+          <w:lang w:val="en-NG"/>
+        </w:rPr>
         <w:t>Design to Code: Using AI to Build Faster</w:t>
       </w:r>
     </w:p>
@@ -705,8 +1136,14 @@
           <w:ilvl w:val="0"/>
           <w:numId w:val="11"/>
         </w:numPr>
-      </w:pPr>
-      <w:r>
+        <w:rPr>
+          <w:lang w:val="en-NG"/>
+        </w:rPr>
+      </w:pPr>
+      <w:r>
+        <w:rPr>
+          <w:lang w:val="en-NG"/>
+        </w:rPr>
         <w:t>TM CON 2024: The Next Wave</w:t>
       </w:r>
     </w:p>
@@ -716,8 +1153,14 @@
           <w:ilvl w:val="0"/>
           <w:numId w:val="11"/>
         </w:numPr>
-      </w:pPr>
-      <w:r>
+        <w:rPr>
+          <w:lang w:val="en-NG"/>
+        </w:rPr>
+      </w:pPr>
+      <w:r>
+        <w:rPr>
+          <w:lang w:val="en-NG"/>
+        </w:rPr>
         <w:t>UI Designer (Devand Design)</w:t>
       </w:r>
     </w:p>
@@ -727,15 +1170,43 @@
           <w:ilvl w:val="0"/>
           <w:numId w:val="11"/>
         </w:numPr>
-      </w:pPr>
-      <w:r>
-        <w:t>Web Designer (HTML, CSS, javaScript)</w:t>
-      </w:r>
-    </w:p>
-    <w:p>
-      <w:r>
+        <w:rPr>
+          <w:lang w:val="en-NG"/>
+        </w:rPr>
+      </w:pPr>
+      <w:r>
+        <w:rPr>
+          <w:lang w:val="en-NG"/>
+        </w:rPr>
+        <w:t xml:space="preserve">Web Designer (HTML, CSS, </w:t>
+      </w:r>
+      <w:proofErr w:type="spellStart"/>
+      <w:r>
+        <w:rPr>
+          <w:lang w:val="en-NG"/>
+        </w:rPr>
+        <w:t>javaScript</w:t>
+      </w:r>
+      <w:proofErr w:type="spellEnd"/>
+      <w:r>
+        <w:rPr>
+          <w:lang w:val="en-NG"/>
+        </w:rPr>
+        <w:t>)</w:t>
+      </w:r>
+    </w:p>
+    <w:p>
+      <w:pPr>
+        <w:rPr>
+          <w:lang w:val="en-NG"/>
+        </w:rPr>
+      </w:pPr>
+      <w:r>
+        <w:rPr>
+          <w:lang w:val="en-NG"/>
+        </w:rPr>
         <w:pict w14:anchorId="419E0CCB">
-          <v:rect id="_x0000_i1030" style="width:0;height:1.5pt" o:hralign="center" o:hrstd="t" o:hr="t" fillcolor="#a0a0a0" stroked="f"/>
+          <v:rect id="_x0000_i1085" style="width:0;height:1.5pt" o:hralign="center" o:hrstd="t" o:hr="t" fillcolor="#a0a0a0" stroked="f"/>
         </w:pict>
       </w:r>
     </w:p>
@@ -744,12 +1215,14 @@
         <w:rPr>
           <w:b/>
           <w:bCs/>
+          <w:lang w:val="en-NG"/>
         </w:rPr>
       </w:pPr>
       <w:r>
         <w:rPr>
           <w:b/>
           <w:bCs/>
+          <w:lang w:val="en-NG"/>
         </w:rPr>
         <w:t>Additional Highlights</w:t>
       </w:r>
@@ -760,8 +1233,14 @@
           <w:ilvl w:val="0"/>
           <w:numId w:val="12"/>
         </w:numPr>
-      </w:pPr>
-      <w:r>
+        <w:rPr>
+          <w:lang w:val="en-NG"/>
+        </w:rPr>
+      </w:pPr>
+      <w:r>
+        <w:rPr>
+          <w:lang w:val="en-NG"/>
+        </w:rPr>
         <w:t>Creative Workshop Series: Led workshops on digital content creation using Figma, Canva, Adobe.</w:t>
       </w:r>
     </w:p>
@@ -771,8 +1250,14 @@
           <w:ilvl w:val="0"/>
           <w:numId w:val="12"/>
         </w:numPr>
-      </w:pPr>
-      <w:r>
+        <w:rPr>
+          <w:lang w:val="en-NG"/>
+        </w:rPr>
+      </w:pPr>
+      <w:r>
+        <w:rPr>
+          <w:lang w:val="en-NG"/>
+        </w:rPr>
         <w:t>Web News Portal Project: Guided students in designing a functional web portal.</w:t>
       </w:r>
     </w:p>
@@ -782,12 +1267,24 @@
           <w:ilvl w:val="0"/>
           <w:numId w:val="12"/>
         </w:numPr>
-      </w:pPr>
-      <w:r>
+        <w:rPr>
+          <w:lang w:val="en-NG"/>
+        </w:rPr>
+      </w:pPr>
+      <w:r>
+        <w:rPr>
+          <w:lang w:val="en-NG"/>
+        </w:rPr>
         <w:t>Portfolio Building: Helped students develop industry-ready portfolios.</w:t>
       </w:r>
     </w:p>
-    <w:p/>
+    <w:p>
+      <w:pPr>
+        <w:rPr>
+          <w:lang w:val="en-NG"/>
+        </w:rPr>
+      </w:pPr>
+    </w:p>
     <w:p/>
     <w:sectPr>
       <w:pgSz w:w="11906" w:h="16838"/>
@@ -3383,7 +3880,6 @@
   <w:style w:type="character" w:default="1" w:styleId="DefaultParagraphFont">
     <w:name w:val="Default Paragraph Font"/>
     <w:uiPriority w:val="1"/>
-    <w:semiHidden/>
     <w:unhideWhenUsed/>
   </w:style>
   <w:style w:type="table" w:default="1" w:styleId="TableNormal">

</xml_diff>